<commit_message>
보고서 & createTable 수정!
</commit_message>
<xml_diff>
--- a/보고서.docx
+++ b/보고서.docx
@@ -1679,6 +1679,7 @@
         <w:autoSpaceDN/>
         <w:spacing w:after="0"/>
         <w:rPr>
+          <w:rFonts w:hint="eastAsia"/>
           <w:szCs w:val="20"/>
         </w:rPr>
       </w:pPr>
@@ -1688,6 +1689,51 @@
           <w:szCs w:val="20"/>
         </w:rPr>
         <w:t>개설된 강의들을 관리하는 테이블이다.</w:t>
+      </w:r>
+      <w:r>
+        <w:rPr>
+          <w:rFonts w:hint="eastAsia"/>
+          <w:szCs w:val="20"/>
+        </w:rPr>
+        <w:t xml:space="preserve"> </w:t>
+      </w:r>
+      <w:proofErr w:type="spellStart"/>
+      <w:r>
+        <w:rPr>
+          <w:rFonts w:hint="eastAsia"/>
+          <w:szCs w:val="20"/>
+        </w:rPr>
+        <w:t>c</w:t>
+      </w:r>
+      <w:r>
+        <w:rPr>
+          <w:szCs w:val="20"/>
+        </w:rPr>
+        <w:t>_id</w:t>
+      </w:r>
+      <w:proofErr w:type="spellEnd"/>
+      <w:r>
+        <w:rPr>
+          <w:rFonts w:hint="eastAsia"/>
+          <w:szCs w:val="20"/>
+        </w:rPr>
+        <w:t xml:space="preserve">와 </w:t>
+      </w:r>
+      <w:proofErr w:type="spellStart"/>
+      <w:r>
+        <w:rPr>
+          <w:rFonts w:hint="eastAsia"/>
+          <w:szCs w:val="20"/>
+        </w:rPr>
+        <w:t>c_id_no</w:t>
+      </w:r>
+      <w:proofErr w:type="spellEnd"/>
+      <w:r>
+        <w:rPr>
+          <w:rFonts w:hint="eastAsia"/>
+          <w:szCs w:val="20"/>
+        </w:rPr>
+        <w:t>가 primary key이기 때문에 다른 연도, 다른 학기에 같은 이름의 과목이 개설되면 새로운 record로 등록된다.</w:t>
       </w:r>
     </w:p>
     <w:p>
@@ -2763,6 +2809,7 @@
         <w:autoSpaceDN/>
         <w:spacing w:after="0"/>
         <w:rPr>
+          <w:rFonts w:hint="eastAsia"/>
           <w:szCs w:val="20"/>
         </w:rPr>
       </w:pPr>
@@ -3452,9 +3499,396 @@
         <w:autoSpaceDN/>
         <w:spacing w:after="0"/>
         <w:rPr>
-          <w:szCs w:val="20"/>
-        </w:rPr>
-      </w:pPr>
+          <w:b/>
+          <w:color w:val="0070C0"/>
+          <w:sz w:val="24"/>
+          <w:szCs w:val="24"/>
+        </w:rPr>
+      </w:pPr>
+      <w:r>
+        <w:rPr>
+          <w:rFonts w:hint="eastAsia"/>
+          <w:b/>
+          <w:color w:val="0070C0"/>
+          <w:sz w:val="24"/>
+          <w:szCs w:val="24"/>
+        </w:rPr>
+        <w:lastRenderedPageBreak/>
+        <w:t>5</w:t>
+      </w:r>
+      <w:r>
+        <w:rPr>
+          <w:rFonts w:hint="eastAsia"/>
+          <w:b/>
+          <w:color w:val="0070C0"/>
+          <w:sz w:val="24"/>
+          <w:szCs w:val="24"/>
+        </w:rPr>
+        <w:t xml:space="preserve">) </w:t>
+      </w:r>
+      <w:proofErr w:type="spellStart"/>
+      <w:r>
+        <w:rPr>
+          <w:rFonts w:hint="eastAsia"/>
+          <w:b/>
+          <w:color w:val="0070C0"/>
+          <w:sz w:val="24"/>
+          <w:szCs w:val="24"/>
+        </w:rPr>
+        <w:t>Enroll</w:t>
+      </w:r>
+      <w:r>
+        <w:rPr>
+          <w:rFonts w:hint="eastAsia"/>
+          <w:b/>
+          <w:color w:val="0070C0"/>
+          <w:sz w:val="24"/>
+          <w:szCs w:val="24"/>
+        </w:rPr>
+        <w:t>Chek</w:t>
+      </w:r>
+      <w:proofErr w:type="spellEnd"/>
+    </w:p>
+    <w:tbl>
+      <w:tblPr>
+        <w:tblStyle w:val="a3"/>
+        <w:tblW w:w="0" w:type="auto"/>
+        <w:tblLook w:val="04A0" w:firstRow="1" w:lastRow="0" w:firstColumn="1" w:lastColumn="0" w:noHBand="0" w:noVBand="1"/>
+      </w:tblPr>
+      <w:tblGrid>
+        <w:gridCol w:w="3554"/>
+        <w:gridCol w:w="3555"/>
+        <w:gridCol w:w="3555"/>
+      </w:tblGrid>
+      <w:tr>
+        <w:tc>
+          <w:tcPr>
+            <w:tcW w:w="3554" w:type="dxa"/>
+          </w:tcPr>
+          <w:p>
+            <w:pPr>
+              <w:widowControl/>
+              <w:wordWrap/>
+              <w:autoSpaceDE/>
+              <w:autoSpaceDN/>
+              <w:rPr>
+                <w:szCs w:val="20"/>
+              </w:rPr>
+            </w:pPr>
+            <w:proofErr w:type="spellStart"/>
+            <w:r>
+              <w:rPr>
+                <w:rFonts w:hint="eastAsia"/>
+                <w:szCs w:val="20"/>
+              </w:rPr>
+              <w:t>ec_count</w:t>
+            </w:r>
+            <w:proofErr w:type="spellEnd"/>
+          </w:p>
+        </w:tc>
+        <w:tc>
+          <w:tcPr>
+            <w:tcW w:w="3555" w:type="dxa"/>
+          </w:tcPr>
+          <w:p>
+            <w:pPr>
+              <w:widowControl/>
+              <w:wordWrap/>
+              <w:autoSpaceDE/>
+              <w:autoSpaceDN/>
+              <w:rPr>
+                <w:szCs w:val="20"/>
+              </w:rPr>
+            </w:pPr>
+            <w:proofErr w:type="spellStart"/>
+            <w:r>
+              <w:rPr>
+                <w:rFonts w:hint="eastAsia"/>
+                <w:szCs w:val="20"/>
+              </w:rPr>
+              <w:t>c_id</w:t>
+            </w:r>
+            <w:proofErr w:type="spellEnd"/>
+          </w:p>
+        </w:tc>
+        <w:tc>
+          <w:tcPr>
+            <w:tcW w:w="3555" w:type="dxa"/>
+          </w:tcPr>
+          <w:p>
+            <w:pPr>
+              <w:widowControl/>
+              <w:wordWrap/>
+              <w:autoSpaceDE/>
+              <w:autoSpaceDN/>
+              <w:rPr>
+                <w:szCs w:val="20"/>
+              </w:rPr>
+            </w:pPr>
+            <w:proofErr w:type="spellStart"/>
+            <w:r>
+              <w:rPr>
+                <w:rFonts w:hint="eastAsia"/>
+                <w:szCs w:val="20"/>
+              </w:rPr>
+              <w:t>c_id_no</w:t>
+            </w:r>
+            <w:proofErr w:type="spellEnd"/>
+          </w:p>
+        </w:tc>
+      </w:tr>
+      <w:tr>
+        <w:tc>
+          <w:tcPr>
+            <w:tcW w:w="3554" w:type="dxa"/>
+          </w:tcPr>
+          <w:p>
+            <w:pPr>
+              <w:widowControl/>
+              <w:wordWrap/>
+              <w:autoSpaceDE/>
+              <w:autoSpaceDN/>
+              <w:rPr>
+                <w:szCs w:val="20"/>
+              </w:rPr>
+            </w:pPr>
+            <w:r>
+              <w:rPr>
+                <w:szCs w:val="20"/>
+              </w:rPr>
+              <w:t>N</w:t>
+            </w:r>
+            <w:r>
+              <w:rPr>
+                <w:rFonts w:hint="eastAsia"/>
+                <w:szCs w:val="20"/>
+              </w:rPr>
+              <w:t>umber</w:t>
+            </w:r>
+          </w:p>
+        </w:tc>
+        <w:tc>
+          <w:tcPr>
+            <w:tcW w:w="3555" w:type="dxa"/>
+          </w:tcPr>
+          <w:p>
+            <w:pPr>
+              <w:widowControl/>
+              <w:wordWrap/>
+              <w:autoSpaceDE/>
+              <w:autoSpaceDN/>
+              <w:rPr>
+                <w:szCs w:val="20"/>
+              </w:rPr>
+            </w:pPr>
+            <w:r>
+              <w:rPr>
+                <w:szCs w:val="20"/>
+              </w:rPr>
+              <w:t>C</w:t>
+            </w:r>
+            <w:r>
+              <w:rPr>
+                <w:rFonts w:hint="eastAsia"/>
+                <w:szCs w:val="20"/>
+              </w:rPr>
+              <w:t>har(20)</w:t>
+            </w:r>
+          </w:p>
+        </w:tc>
+        <w:tc>
+          <w:tcPr>
+            <w:tcW w:w="3555" w:type="dxa"/>
+          </w:tcPr>
+          <w:p>
+            <w:pPr>
+              <w:widowControl/>
+              <w:wordWrap/>
+              <w:autoSpaceDE/>
+              <w:autoSpaceDN/>
+              <w:rPr>
+                <w:szCs w:val="20"/>
+              </w:rPr>
+            </w:pPr>
+            <w:r>
+              <w:rPr>
+                <w:rFonts w:hint="eastAsia"/>
+                <w:szCs w:val="20"/>
+              </w:rPr>
+              <w:t>Char(3)</w:t>
+            </w:r>
+          </w:p>
+        </w:tc>
+      </w:tr>
+      <w:tr>
+        <w:tc>
+          <w:tcPr>
+            <w:tcW w:w="3554" w:type="dxa"/>
+          </w:tcPr>
+          <w:p>
+            <w:pPr>
+              <w:widowControl/>
+              <w:wordWrap/>
+              <w:autoSpaceDE/>
+              <w:autoSpaceDN/>
+              <w:rPr>
+                <w:szCs w:val="20"/>
+              </w:rPr>
+            </w:pPr>
+          </w:p>
+        </w:tc>
+        <w:tc>
+          <w:tcPr>
+            <w:tcW w:w="3555" w:type="dxa"/>
+          </w:tcPr>
+          <w:p>
+            <w:pPr>
+              <w:widowControl/>
+              <w:wordWrap/>
+              <w:autoSpaceDE/>
+              <w:autoSpaceDN/>
+              <w:rPr>
+                <w:szCs w:val="20"/>
+              </w:rPr>
+            </w:pPr>
+            <w:r>
+              <w:rPr>
+                <w:rFonts w:hint="eastAsia"/>
+                <w:szCs w:val="20"/>
+              </w:rPr>
+              <w:t>PK, FK</w:t>
+            </w:r>
+          </w:p>
+        </w:tc>
+        <w:tc>
+          <w:tcPr>
+            <w:tcW w:w="3555" w:type="dxa"/>
+          </w:tcPr>
+          <w:p>
+            <w:pPr>
+              <w:widowControl/>
+              <w:wordWrap/>
+              <w:autoSpaceDE/>
+              <w:autoSpaceDN/>
+              <w:rPr>
+                <w:szCs w:val="20"/>
+              </w:rPr>
+            </w:pPr>
+            <w:r>
+              <w:rPr>
+                <w:rFonts w:hint="eastAsia"/>
+                <w:szCs w:val="20"/>
+              </w:rPr>
+              <w:t>PK, FK</w:t>
+            </w:r>
+          </w:p>
+        </w:tc>
+      </w:tr>
+      <w:tr>
+        <w:tc>
+          <w:tcPr>
+            <w:tcW w:w="3554" w:type="dxa"/>
+          </w:tcPr>
+          <w:p>
+            <w:pPr>
+              <w:widowControl/>
+              <w:wordWrap/>
+              <w:autoSpaceDE/>
+              <w:autoSpaceDN/>
+              <w:rPr>
+                <w:szCs w:val="20"/>
+              </w:rPr>
+            </w:pPr>
+            <w:r>
+              <w:rPr>
+                <w:rFonts w:hint="eastAsia"/>
+                <w:szCs w:val="20"/>
+              </w:rPr>
+              <w:t>강의 신청 인원</w:t>
+            </w:r>
+          </w:p>
+        </w:tc>
+        <w:tc>
+          <w:tcPr>
+            <w:tcW w:w="3555" w:type="dxa"/>
+          </w:tcPr>
+          <w:p>
+            <w:pPr>
+              <w:widowControl/>
+              <w:wordWrap/>
+              <w:autoSpaceDE/>
+              <w:autoSpaceDN/>
+              <w:rPr>
+                <w:szCs w:val="20"/>
+              </w:rPr>
+            </w:pPr>
+            <w:r>
+              <w:rPr>
+                <w:rFonts w:hint="eastAsia"/>
+                <w:szCs w:val="20"/>
+              </w:rPr>
+              <w:t>과목id</w:t>
+            </w:r>
+          </w:p>
+        </w:tc>
+        <w:tc>
+          <w:tcPr>
+            <w:tcW w:w="3555" w:type="dxa"/>
+          </w:tcPr>
+          <w:p>
+            <w:pPr>
+              <w:widowControl/>
+              <w:wordWrap/>
+              <w:autoSpaceDE/>
+              <w:autoSpaceDN/>
+              <w:rPr>
+                <w:szCs w:val="20"/>
+              </w:rPr>
+            </w:pPr>
+            <w:r>
+              <w:rPr>
+                <w:rFonts w:hint="eastAsia"/>
+                <w:szCs w:val="20"/>
+              </w:rPr>
+              <w:t>분반</w:t>
+            </w:r>
+          </w:p>
+        </w:tc>
+      </w:tr>
+    </w:tbl>
+    <w:p>
+      <w:pPr>
+        <w:widowControl/>
+        <w:wordWrap/>
+        <w:autoSpaceDE/>
+        <w:autoSpaceDN/>
+        <w:spacing w:after="0"/>
+        <w:rPr>
+          <w:rFonts w:hint="eastAsia"/>
+          <w:szCs w:val="20"/>
+        </w:rPr>
+      </w:pPr>
+      <w:r>
+        <w:rPr>
+          <w:rFonts w:hint="eastAsia"/>
+          <w:szCs w:val="20"/>
+        </w:rPr>
+        <w:t>강의의 신청 인원을 관리하는 테이블이다.</w:t>
+      </w:r>
+    </w:p>
+    <w:p>
+      <w:pPr>
+        <w:widowControl/>
+        <w:wordWrap/>
+        <w:autoSpaceDE/>
+        <w:autoSpaceDN/>
+        <w:spacing w:after="0"/>
+        <w:rPr>
+          <w:szCs w:val="20"/>
+        </w:rPr>
+      </w:pPr>
+      <w:bookmarkStart w:id="0" w:name="_GoBack"/>
+      <w:bookmarkEnd w:id="0"/>
     </w:p>
     <w:p>
       <w:pPr>
@@ -3478,7 +3912,6 @@
           <w:sz w:val="40"/>
           <w:szCs w:val="40"/>
         </w:rPr>
-        <w:lastRenderedPageBreak/>
         <w:t>2. 주요 SQL질의문/커서 소개 &amp; 소스 위치</w:t>
       </w:r>
     </w:p>
@@ -3980,7 +4413,6 @@
           <w:sz w:val="30"/>
           <w:szCs w:val="30"/>
         </w:rPr>
-        <w:lastRenderedPageBreak/>
         <w:t>구성원 &amp; 분담 내역</w:t>
       </w:r>
     </w:p>
@@ -4022,15 +4454,12 @@
         </w:rPr>
         <w:t xml:space="preserve"> </w:t>
       </w:r>
-      <w:bookmarkStart w:id="0" w:name="_GoBack"/>
-      <w:bookmarkEnd w:id="0"/>
     </w:p>
     <w:p>
       <w:pPr>
         <w:spacing w:after="0"/>
         <w:jc w:val="left"/>
         <w:rPr>
-          <w:rFonts w:hint="eastAsia"/>
           <w:szCs w:val="20"/>
         </w:rPr>
       </w:pPr>
@@ -4875,7 +5304,7 @@
 </file>
 
 <file path=customXml/itemProps1.xml><?xml version="1.0" encoding="utf-8"?>
-<ds:datastoreItem xmlns:ds="http://schemas.openxmlformats.org/officeDocument/2006/customXml" ds:itemID="{3E3220FC-E11F-404F-AD7C-547D12ABE9CA}">
+<ds:datastoreItem xmlns:ds="http://schemas.openxmlformats.org/officeDocument/2006/customXml" ds:itemID="{A4831E48-EC1A-4A9B-A3AE-E5928501B6A7}">
   <ds:schemaRefs>
     <ds:schemaRef ds:uri="http://schemas.openxmlformats.org/officeDocument/2006/bibliography"/>
   </ds:schemaRefs>

</xml_diff>